<commit_message>
Små ändringar efter projektmöte.
</commit_message>
<xml_diff>
--- a/Övrigt/Loggfiler/Backlogg projekt skafferi.docx
+++ b/Övrigt/Loggfiler/Backlogg projekt skafferi.docx
@@ -7,12 +7,10 @@
         <w:pStyle w:val="Rubrik"/>
         <w:jc w:val="center"/>
       </w:pPr>
-      <w:bookmarkStart w:id="0" w:name="_GoBack"/>
       <w:r>
         <w:t>Backlogg</w:t>
       </w:r>
     </w:p>
-    <w:bookmarkEnd w:id="0"/>
     <w:p>
       <w:pPr>
         <w:pStyle w:val="Liststycke"/>
@@ -164,6 +162,9 @@
       <w:r>
         <w:t>En webbsida för admin (”Anders”) för att kunna lägga upp nya bilder i galleri och ändra meny</w:t>
       </w:r>
+      <w:r>
+        <w:t>er</w:t>
+      </w:r>
     </w:p>
     <w:p/>
     <w:p>
@@ -190,10 +191,57 @@
         <w:t>Kopplingar mellan applikationer/hemsidor och databasen</w:t>
       </w:r>
     </w:p>
-    <w:p>
-      <w:pPr>
-        <w:pStyle w:val="Liststycke"/>
-      </w:pPr>
+    <w:p/>
+    <w:p>
+      <w:bookmarkStart w:id="0" w:name="_GoBack"/>
+      <w:r>
+        <w:rPr>
+          <w:noProof/>
+          <w:lang w:eastAsia="sv-SE"/>
+        </w:rPr>
+        <w:drawing>
+          <wp:inline distT="0" distB="0" distL="0" distR="0">
+            <wp:extent cx="5270500" cy="3276600"/>
+            <wp:effectExtent l="0" t="0" r="6350" b="0"/>
+            <wp:docPr id="1" name="Bildobjekt 1"/>
+            <wp:cNvGraphicFramePr>
+              <a:graphicFrameLocks xmlns:a="http://schemas.openxmlformats.org/drawingml/2006/main" noChangeAspect="1"/>
+            </wp:cNvGraphicFramePr>
+            <a:graphic xmlns:a="http://schemas.openxmlformats.org/drawingml/2006/main">
+              <a:graphicData uri="http://schemas.openxmlformats.org/drawingml/2006/picture">
+                <pic:pic xmlns:pic="http://schemas.openxmlformats.org/drawingml/2006/picture">
+                  <pic:nvPicPr>
+                    <pic:cNvPr id="0" name="idekarta.png"/>
+                    <pic:cNvPicPr/>
+                  </pic:nvPicPr>
+                  <pic:blipFill>
+                    <a:blip r:embed="rId6">
+                      <a:extLst>
+                        <a:ext uri="{28A0092B-C50C-407E-A947-70E740481C1C}">
+                          <a14:useLocalDpi xmlns:a14="http://schemas.microsoft.com/office/drawing/2010/main" val="0"/>
+                        </a:ext>
+                      </a:extLst>
+                    </a:blip>
+                    <a:stretch>
+                      <a:fillRect/>
+                    </a:stretch>
+                  </pic:blipFill>
+                  <pic:spPr>
+                    <a:xfrm>
+                      <a:off x="0" y="0"/>
+                      <a:ext cx="5270500" cy="3276600"/>
+                    </a:xfrm>
+                    <a:prstGeom prst="rect">
+                      <a:avLst/>
+                    </a:prstGeom>
+                  </pic:spPr>
+                </pic:pic>
+              </a:graphicData>
+            </a:graphic>
+          </wp:inline>
+        </w:drawing>
+      </w:r>
+      <w:bookmarkEnd w:id="0"/>
     </w:p>
     <w:sectPr>
       <w:pgSz w:w="11900" w:h="16840"/>
@@ -675,6 +723,33 @@
       <w:contextualSpacing/>
     </w:pPr>
   </w:style>
+  <w:style w:type="paragraph" w:styleId="Ballongtext">
+    <w:name w:val="Balloon Text"/>
+    <w:basedOn w:val="Normal"/>
+    <w:link w:val="BallongtextChar"/>
+    <w:uiPriority w:val="99"/>
+    <w:semiHidden/>
+    <w:unhideWhenUsed/>
+    <w:rsid w:val="00926888"/>
+    <w:rPr>
+      <w:rFonts w:ascii="Tahoma" w:hAnsi="Tahoma" w:cs="Tahoma"/>
+      <w:sz w:val="16"/>
+      <w:szCs w:val="16"/>
+    </w:rPr>
+  </w:style>
+  <w:style w:type="character" w:customStyle="1" w:styleId="BallongtextChar">
+    <w:name w:val="Ballongtext Char"/>
+    <w:basedOn w:val="Standardstycketeckensnitt"/>
+    <w:link w:val="Ballongtext"/>
+    <w:uiPriority w:val="99"/>
+    <w:semiHidden/>
+    <w:rsid w:val="00926888"/>
+    <w:rPr>
+      <w:rFonts w:ascii="Tahoma" w:hAnsi="Tahoma" w:cs="Tahoma"/>
+      <w:sz w:val="16"/>
+      <w:szCs w:val="16"/>
+    </w:rPr>
+  </w:style>
 </w:styles>
 </file>
 
@@ -910,6 +985,33 @@
       <w:ind w:left="720"/>
       <w:contextualSpacing/>
     </w:pPr>
+  </w:style>
+  <w:style w:type="paragraph" w:styleId="Ballongtext">
+    <w:name w:val="Balloon Text"/>
+    <w:basedOn w:val="Normal"/>
+    <w:link w:val="BallongtextChar"/>
+    <w:uiPriority w:val="99"/>
+    <w:semiHidden/>
+    <w:unhideWhenUsed/>
+    <w:rsid w:val="00926888"/>
+    <w:rPr>
+      <w:rFonts w:ascii="Tahoma" w:hAnsi="Tahoma" w:cs="Tahoma"/>
+      <w:sz w:val="16"/>
+      <w:szCs w:val="16"/>
+    </w:rPr>
+  </w:style>
+  <w:style w:type="character" w:customStyle="1" w:styleId="BallongtextChar">
+    <w:name w:val="Ballongtext Char"/>
+    <w:basedOn w:val="Standardstycketeckensnitt"/>
+    <w:link w:val="Ballongtext"/>
+    <w:uiPriority w:val="99"/>
+    <w:semiHidden/>
+    <w:rsid w:val="00926888"/>
+    <w:rPr>
+      <w:rFonts w:ascii="Tahoma" w:hAnsi="Tahoma" w:cs="Tahoma"/>
+      <w:sz w:val="16"/>
+      <w:szCs w:val="16"/>
+    </w:rPr>
   </w:style>
 </w:styles>
 </file>

</xml_diff>